<commit_message>
modify use case diagram in usecases
</commit_message>
<xml_diff>
--- a/UseCases.docx
+++ b/UseCases.docx
@@ -1015,10 +1015,7 @@
         <w:t>(s)</w:t>
       </w:r>
     </w:p>
-    <w:p>
-      <w:bookmarkStart w:id="4" w:name="_GoBack"/>
-      <w:bookmarkEnd w:id="4"/>
-    </w:p>
+    <w:p/>
     <w:p/>
     <w:p>
       <w:pPr>
@@ -1030,8 +1027,8 @@
           <w:noProof/>
         </w:rPr>
         <w:drawing>
-          <wp:inline distT="0" distB="0" distL="0" distR="0" wp14:anchorId="7F406CA0" wp14:editId="6594326E">
-            <wp:extent cx="5153025" cy="3381375"/>
+          <wp:inline distT="0" distB="0" distL="0" distR="0" wp14:anchorId="3433B7F5" wp14:editId="3F24F3F1">
+            <wp:extent cx="5038725" cy="3362325"/>
             <wp:effectExtent l="0" t="0" r="9525" b="9525"/>
             <wp:docPr id="1" name="Picture 1"/>
             <wp:cNvGraphicFramePr>
@@ -1053,7 +1050,7 @@
                   <pic:spPr>
                     <a:xfrm>
                       <a:off x="0" y="0"/>
-                      <a:ext cx="5153025" cy="3381375"/>
+                      <a:ext cx="5038725" cy="3362325"/>
                     </a:xfrm>
                     <a:prstGeom prst="rect">
                       <a:avLst/>
@@ -1065,6 +1062,8 @@
           </wp:inline>
         </w:drawing>
       </w:r>
+      <w:bookmarkStart w:id="4" w:name="_GoBack"/>
+      <w:bookmarkEnd w:id="4"/>
     </w:p>
     <w:p/>
     <w:sectPr>

</xml_diff>